<commit_message>
Added graphs for 3.1.9
</commit_message>
<xml_diff>
--- a/out/production/bachelorinnlandet/chapters/3.1.9.docx
+++ b/out/production/bachelorinnlandet/chapters/3.1.9.docx
@@ -25,12 +25,6 @@
     </w:p>
     <w:p/>
     <w:p>
-      <w:r>
-        <w:t>Output her er veldig midlertidig, og vil sannsynligvis til å forandres, da den går på vår gamle og utdaterte mal. Det vil allikevel gi en pekepinn på hva slags info som er viktig.</w:t>
-      </w:r>
-    </w:p>
-    <w:p/>
-    <w:p>
       <w:pPr>
         <w:pStyle w:val="Heading2"/>
       </w:pPr>
@@ -55,10 +49,10 @@
         <w:t>A_R3_v2_Registreringer_per_år_per_registreringstype.xq</w:t>
       </w:r>
       <w:r>
-        <w:t xml:space="preserve"> for opptelling av registreringer per år. Fordi Output </w:t>
-      </w:r>
-      <w:r>
-        <w:t xml:space="preserve">er under omskriving, kan dette også gjelde for denne delen av testen. Det kan også være nødvendig </w:t>
+        <w:t xml:space="preserve"> for opptelling av registreringer per år</w:t>
+      </w:r>
+      <w:r>
+        <w:t xml:space="preserve">. Det kan også være nødvendig </w:t>
       </w:r>
       <w:r>
         <w:t xml:space="preserve">å sjekke </w:t>
@@ -3537,6 +3531,15 @@
 </file>
 
 <file path=customXml/item1.xml><?xml version="1.0" encoding="utf-8"?>
+<?mso-contentType ?>
+<FormTemplates xmlns="http://schemas.microsoft.com/sharepoint/v3/contenttype/forms">
+  <Display>DocumentLibraryForm</Display>
+  <Edit>DocumentLibraryForm</Edit>
+  <New>DocumentLibraryForm</New>
+</FormTemplates>
+</file>
+
+<file path=customXml/item2.xml><?xml version="1.0" encoding="utf-8"?>
 <p:properties xmlns:p="http://schemas.microsoft.com/office/2006/metadata/properties" xmlns:xsi="http://www.w3.org/2001/XMLSchema-instance" xmlns:pc="http://schemas.microsoft.com/office/infopath/2007/PartnerControls">
   <documentManagement>
     <SharedWithUsers xmlns="bae9230b-e9a8-4b5c-aa6a-eb751bd813a8">
@@ -3550,16 +3553,12 @@
 </p:properties>
 </file>
 
-<file path=customXml/item2.xml><?xml version="1.0" encoding="utf-8"?>
-<?mso-contentType ?>
-<FormTemplates xmlns="http://schemas.microsoft.com/sharepoint/v3/contenttype/forms">
-  <Display>DocumentLibraryForm</Display>
-  <Edit>DocumentLibraryForm</Edit>
-  <New>DocumentLibraryForm</New>
-</FormTemplates>
+<file path=customXml/item3.xml><?xml version="1.0" encoding="utf-8"?>
+<root>
+</root>
 </file>
 
-<file path=customXml/item3.xml><?xml version="1.0" encoding="utf-8"?>
+<file path=customXml/item4.xml><?xml version="1.0" encoding="utf-8"?>
 <ct:contentTypeSchema xmlns:ct="http://schemas.microsoft.com/office/2006/metadata/contentType" xmlns:ma="http://schemas.microsoft.com/office/2006/metadata/properties/metaAttributes" ct:_="" ma:_="" ma:contentTypeName="Dokument" ma:contentTypeID="0x010100CD6ECB3AD42212489CD38D2117876788" ma:contentTypeVersion="4" ma:contentTypeDescription="Opprett et nytt dokument." ma:contentTypeScope="" ma:versionID="7fe8321b44f57df1a93a8609a139c72e">
   <xsd:schema xmlns:xsd="http://www.w3.org/2001/XMLSchema" xmlns:xs="http://www.w3.org/2001/XMLSchema" xmlns:p="http://schemas.microsoft.com/office/2006/metadata/properties" xmlns:ns2="8b1b55f8-9fa9-409c-8c34-7642b545c301" xmlns:ns3="bae9230b-e9a8-4b5c-aa6a-eb751bd813a8" targetNamespace="http://schemas.microsoft.com/office/2006/metadata/properties" ma:root="true" ma:fieldsID="a0918ad2fa8909106a1a50dae007c683" ns2:_="" ns3:_="">
     <xsd:import namespace="8b1b55f8-9fa9-409c-8c34-7642b545c301"/>
@@ -3724,12 +3723,15 @@
 </ct:contentTypeSchema>
 </file>
 
-<file path=customXml/item4.xml><?xml version="1.0" encoding="utf-8"?>
-<root>
-</root>
+<file path=customXml/itemProps1.xml><?xml version="1.0" encoding="utf-8"?>
+<ds:datastoreItem xmlns:ds="http://schemas.openxmlformats.org/officeDocument/2006/customXml" ds:itemID="{1F8640BB-CD4E-4767-B2D5-DD861820AFE6}">
+  <ds:schemaRefs>
+    <ds:schemaRef ds:uri="http://schemas.microsoft.com/sharepoint/v3/contenttype/forms"/>
+  </ds:schemaRefs>
+</ds:datastoreItem>
 </file>
 
-<file path=customXml/itemProps1.xml><?xml version="1.0" encoding="utf-8"?>
+<file path=customXml/itemProps2.xml><?xml version="1.0" encoding="utf-8"?>
 <ds:datastoreItem xmlns:ds="http://schemas.openxmlformats.org/officeDocument/2006/customXml" ds:itemID="{651A58A7-F786-4B90-8093-C974FFAD2210}">
   <ds:schemaRefs>
     <ds:schemaRef ds:uri="http://schemas.microsoft.com/office/2006/metadata/properties"/>
@@ -3739,15 +3741,13 @@
 </ds:datastoreItem>
 </file>
 
-<file path=customXml/itemProps2.xml><?xml version="1.0" encoding="utf-8"?>
-<ds:datastoreItem xmlns:ds="http://schemas.openxmlformats.org/officeDocument/2006/customXml" ds:itemID="{1F8640BB-CD4E-4767-B2D5-DD861820AFE6}">
-  <ds:schemaRefs>
-    <ds:schemaRef ds:uri="http://schemas.microsoft.com/sharepoint/v3/contenttype/forms"/>
-  </ds:schemaRefs>
+<file path=customXml/itemProps3.xml><?xml version="1.0" encoding="utf-8"?>
+<ds:datastoreItem xmlns:ds="http://schemas.openxmlformats.org/officeDocument/2006/customXml" ds:itemID="{0F9B369B-CCEA-4D8F-9E4F-1534FE2AD680}">
+  <ds:schemaRefs/>
 </ds:datastoreItem>
 </file>
 
-<file path=customXml/itemProps3.xml><?xml version="1.0" encoding="utf-8"?>
+<file path=customXml/itemProps4.xml><?xml version="1.0" encoding="utf-8"?>
 <ds:datastoreItem xmlns:ds="http://schemas.openxmlformats.org/officeDocument/2006/customXml" ds:itemID="{14222DD7-DB5B-477C-8D06-A99C60C9DAC8}">
   <ds:schemaRefs>
     <ds:schemaRef ds:uri="http://schemas.microsoft.com/office/2006/metadata/contentType"/>
@@ -3764,10 +3764,4 @@
     <ds:schemaRef ds:uri="http://schemas.microsoft.com/internal/obd"/>
   </ds:schemaRefs>
 </ds:datastoreItem>
-</file>
-
-<file path=customXml/itemProps4.xml><?xml version="1.0" encoding="utf-8"?>
-<ds:datastoreItem xmlns:ds="http://schemas.openxmlformats.org/officeDocument/2006/customXml" ds:itemID="{0F9B369B-CCEA-4D8F-9E4F-1534FE2AD680}">
-  <ds:schemaRefs/>
-</ds:datastoreItem>
 </file>
</xml_diff>